<commit_message>
update activity and gui
</commit_message>
<xml_diff>
--- a/toddler/Generated_Weekly_Activities_agent.docx
+++ b/toddler/Generated_Weekly_Activities_agent.docx
@@ -249,6 +249,267 @@
           <w:sz w:val="22"/>
         </w:rPr>
         <w:t>Activity for Section - Please try generating this activity again.</w:t>
+        <w:br/>
+      </w:r>
+    </w:p>
+    <w:p/>
+    <w:p>
+      <w:pPr>
+        <w:pStyle w:val="Heading2"/>
+      </w:pPr>
+      <w:r>
+        <w:t>Language - Teacher will do a read-aloud with the chidlren.</w:t>
+      </w:r>
+    </w:p>
+    <w:p>
+      <w:r>
+        <w:rPr>
+          <w:sz w:val="22"/>
+        </w:rPr>
+        <w:t>Activity for Teacher will do a read-aloud with the chidlren. - Please try generating this activity again.</w:t>
+        <w:br/>
+      </w:r>
+    </w:p>
+    <w:p/>
+    <w:p>
+      <w:pPr>
+        <w:pStyle w:val="Heading2"/>
+      </w:pPr>
+      <w:r>
+        <w:t>Language - Children will build a classroom bookcase.</w:t>
+      </w:r>
+    </w:p>
+    <w:p>
+      <w:r>
+        <w:rPr>
+          <w:sz w:val="22"/>
+        </w:rPr>
+        <w:t>Activity for Children will build a classroom bookcase. - Please try generating this activity again.</w:t>
+        <w:br/>
+      </w:r>
+    </w:p>
+    <w:p/>
+    <w:p>
+      <w:pPr>
+        <w:pStyle w:val="Heading2"/>
+      </w:pPr>
+      <w:r>
+        <w:t>Language - Children will paint and decorate the bookcase</w:t>
+      </w:r>
+    </w:p>
+    <w:p>
+      <w:r>
+        <w:rPr>
+          <w:sz w:val="22"/>
+        </w:rPr>
+        <w:t>Activity for Children will paint and decorate the bookcase - Please try generating this activity again.</w:t>
+        <w:br/>
+      </w:r>
+    </w:p>
+    <w:p/>
+    <w:p>
+      <w:pPr>
+        <w:pStyle w:val="Heading2"/>
+      </w:pPr>
+      <w:r>
+        <w:t>Language - Special memories p. 18</w:t>
+        <w:br/>
+        <w:t>Teacher will notate each child's special memory</w:t>
+      </w:r>
+    </w:p>
+    <w:p>
+      <w:r>
+        <w:rPr>
+          <w:sz w:val="22"/>
+        </w:rPr>
+        <w:t>Activity for Special memories p. 18</w:t>
+        <w:br/>
+      </w:r>
+      <w:r>
+        <w:rPr>
+          <w:sz w:val="22"/>
+        </w:rPr>
+        <w:t>Teacher will notate each child's special memory - Please try generating this activity again.</w:t>
+        <w:br/>
+      </w:r>
+    </w:p>
+    <w:p/>
+    <w:p>
+      <w:pPr>
+        <w:pStyle w:val="Heading2"/>
+      </w:pPr>
+      <w:r>
+        <w:t>Language - Week 3 - Pets</w:t>
+      </w:r>
+    </w:p>
+    <w:p>
+      <w:r>
+        <w:rPr>
+          <w:sz w:val="22"/>
+        </w:rPr>
+        <w:t>Activity for Week 3 - Pets - Please try generating this activity again.</w:t>
+        <w:br/>
+      </w:r>
+    </w:p>
+    <w:p/>
+    <w:p>
+      <w:pPr>
+        <w:pStyle w:val="Heading2"/>
+      </w:pPr>
+      <w:r>
+        <w:t>Language - Teacher Read aloud with children</w:t>
+      </w:r>
+    </w:p>
+    <w:p>
+      <w:r>
+        <w:rPr>
+          <w:sz w:val="22"/>
+        </w:rPr>
+        <w:t>Activity for Teacher Read aloud with children - Please try generating this activity again.</w:t>
+        <w:br/>
+      </w:r>
+    </w:p>
+    <w:p/>
+    <w:p>
+      <w:pPr>
+        <w:pStyle w:val="Heading2"/>
+      </w:pPr>
+      <w:r>
+        <w:t>Language - The class designs and builds a pet home</w:t>
+      </w:r>
+    </w:p>
+    <w:p>
+      <w:r>
+        <w:rPr>
+          <w:sz w:val="22"/>
+        </w:rPr>
+        <w:t>Activity for The class designs and builds a pet home - Please try generating this activity again.</w:t>
+        <w:br/>
+      </w:r>
+    </w:p>
+    <w:p/>
+    <w:p>
+      <w:pPr>
+        <w:pStyle w:val="Heading2"/>
+      </w:pPr>
+      <w:r>
+        <w:t>Language - Animal Moves, p. 29 - with obstacle course outside</w:t>
+      </w:r>
+    </w:p>
+    <w:p>
+      <w:r>
+        <w:rPr>
+          <w:sz w:val="22"/>
+        </w:rPr>
+        <w:t>Activity for Animal Moves, p. 29 - with obstacle course outside - Please try generating this activity again.</w:t>
+        <w:br/>
+      </w:r>
+    </w:p>
+    <w:p/>
+    <w:p>
+      <w:pPr>
+        <w:pStyle w:val="Heading2"/>
+      </w:pPr>
+      <w:r>
+        <w:t>Language - Pet Stories p. 28</w:t>
+      </w:r>
+    </w:p>
+    <w:p>
+      <w:r>
+        <w:rPr>
+          <w:sz w:val="22"/>
+        </w:rPr>
+        <w:t>Activity for Pet Stories p. 28 - Please try generating this activity again.</w:t>
+        <w:br/>
+      </w:r>
+    </w:p>
+    <w:p/>
+    <w:p>
+      <w:pPr>
+        <w:pStyle w:val="Heading2"/>
+      </w:pPr>
+      <w:r>
+        <w:t>Language - Week 4 - Friends</w:t>
+      </w:r>
+    </w:p>
+    <w:p>
+      <w:r>
+        <w:rPr>
+          <w:sz w:val="22"/>
+        </w:rPr>
+        <w:t>Activity for Week 4 - Friends - Please try generating this activity again.</w:t>
+        <w:br/>
+      </w:r>
+    </w:p>
+    <w:p/>
+    <w:p>
+      <w:pPr>
+        <w:pStyle w:val="Heading2"/>
+      </w:pPr>
+      <w:r>
+        <w:t>Language - Teacher Read Aloud</w:t>
+      </w:r>
+    </w:p>
+    <w:p>
+      <w:r>
+        <w:rPr>
+          <w:sz w:val="22"/>
+        </w:rPr>
+        <w:t>Activity for Teacher Read Aloud - Please try generating this activity again.</w:t>
+        <w:br/>
+      </w:r>
+    </w:p>
+    <w:p/>
+    <w:p>
+      <w:pPr>
+        <w:pStyle w:val="Heading2"/>
+      </w:pPr>
+      <w:r>
+        <w:t>Language - As a class, make bubbles. Friend groups blow bubbles, catch, pop, etc. while counting</w:t>
+      </w:r>
+    </w:p>
+    <w:p>
+      <w:r>
+        <w:rPr>
+          <w:sz w:val="22"/>
+        </w:rPr>
+        <w:t>Activity for As a class, make bubbles. Friend groups blow bubbles, catch, pop, etc. while counting - Please try generating this activity again.</w:t>
+        <w:br/>
+      </w:r>
+    </w:p>
+    <w:p/>
+    <w:p>
+      <w:pPr>
+        <w:pStyle w:val="Heading2"/>
+      </w:pPr>
+      <w:r>
+        <w:t>Language - Cooperative Musical Circles</w:t>
+      </w:r>
+    </w:p>
+    <w:p>
+      <w:r>
+        <w:rPr>
+          <w:sz w:val="22"/>
+        </w:rPr>
+        <w:t>Activity for Cooperative Musical Circles - Please try generating this activity again.</w:t>
+        <w:br/>
+      </w:r>
+    </w:p>
+    <w:p/>
+    <w:p>
+      <w:pPr>
+        <w:pStyle w:val="Heading2"/>
+      </w:pPr>
+      <w:r>
+        <w:t>Language - Create and look through a pocket book with pictures of all children in the classroom</w:t>
+      </w:r>
+    </w:p>
+    <w:p>
+      <w:r>
+        <w:rPr>
+          <w:sz w:val="22"/>
+        </w:rPr>
+        <w:t>Activity for Create and look through a pocket book with pictures of all children in the classroom - Please try generating this activity again.</w:t>
         <w:br/>
       </w:r>
     </w:p>

</xml_diff>